<commit_message>
Update group D03 docs
</commit_message>
<xml_diff>
--- a/reports/Group/D03/02 Requirements - Group.docx
+++ b/reports/Group/D03/02 Requirements - Group.docx
@@ -133,7 +133,7 @@
                   <w:rPr>
                     <w:rFonts w:asciiTheme="majorHAnsi" w:hAnsiTheme="majorHAnsi" w:cstheme="majorHAnsi"/>
                   </w:rPr>
-                  <w:t>2</w:t>
+                  <w:t>3</w:t>
                 </w:r>
                 <w:r>
                   <w:rPr>
@@ -389,8 +389,16 @@
                   <w:rPr>
                     <w:rFonts w:asciiTheme="majorHAnsi" w:hAnsiTheme="majorHAnsi" w:cstheme="majorHAnsi"/>
                   </w:rPr>
-                  <w:t xml:space="preserve"> vicgrabru</w:t>
+                  <w:t xml:space="preserve"> </w:t>
                 </w:r>
+                <w:proofErr w:type="spellStart"/>
+                <w:r>
+                  <w:rPr>
+                    <w:rFonts w:asciiTheme="majorHAnsi" w:hAnsiTheme="majorHAnsi" w:cstheme="majorHAnsi"/>
+                  </w:rPr>
+                  <w:t>vicgrabru</w:t>
+                </w:r>
+                <w:proofErr w:type="spellEnd"/>
                 <w:r>
                   <w:rPr>
                     <w:rFonts w:asciiTheme="majorHAnsi" w:hAnsiTheme="majorHAnsi" w:cstheme="majorHAnsi"/>
@@ -449,7 +457,15 @@
                     <w:rFonts w:asciiTheme="majorHAnsi" w:hAnsiTheme="majorHAnsi" w:cstheme="majorHAnsi"/>
                     <w:lang w:val="es-ES"/>
                   </w:rPr>
-                  <w:t xml:space="preserve"> Gr</w:t>
+                  <w:t xml:space="preserve"> </w:t>
+                </w:r>
+                <w:proofErr w:type="spellStart"/>
+                <w:r>
+                  <w:rPr>
+                    <w:rFonts w:asciiTheme="majorHAnsi" w:hAnsiTheme="majorHAnsi" w:cstheme="majorHAnsi"/>
+                    <w:lang w:val="es-ES"/>
+                  </w:rPr>
+                  <w:t>Gr</w:t>
                 </w:r>
                 <w:r>
                   <w:rPr>
@@ -463,7 +479,15 @@
                     <w:rFonts w:asciiTheme="majorHAnsi" w:hAnsiTheme="majorHAnsi" w:cstheme="majorHAnsi"/>
                     <w:lang w:val="es-ES"/>
                   </w:rPr>
-                  <w:t>van Bru</w:t>
+                  <w:t>van</w:t>
+                </w:r>
+                <w:proofErr w:type="spellEnd"/>
+                <w:r>
+                  <w:rPr>
+                    <w:rFonts w:asciiTheme="majorHAnsi" w:hAnsiTheme="majorHAnsi" w:cstheme="majorHAnsi"/>
+                    <w:lang w:val="es-ES"/>
+                  </w:rPr>
+                  <w:t xml:space="preserve"> Bru</w:t>
                 </w:r>
                 <w:r>
                   <w:rPr>
@@ -477,8 +501,17 @@
                     <w:rFonts w:asciiTheme="majorHAnsi" w:hAnsiTheme="majorHAnsi" w:cstheme="majorHAnsi"/>
                     <w:lang w:val="es-ES"/>
                   </w:rPr>
-                  <w:t xml:space="preserve"> Victor</w:t>
+                  <w:t xml:space="preserve"> </w:t>
                 </w:r>
+                <w:proofErr w:type="spellStart"/>
+                <w:r>
+                  <w:rPr>
+                    <w:rFonts w:asciiTheme="majorHAnsi" w:hAnsiTheme="majorHAnsi" w:cstheme="majorHAnsi"/>
+                    <w:lang w:val="es-ES"/>
+                  </w:rPr>
+                  <w:t>Victor</w:t>
+                </w:r>
+                <w:proofErr w:type="spellEnd"/>
                 <w:r>
                   <w:rPr>
                     <w:rFonts w:asciiTheme="majorHAnsi" w:hAnsiTheme="majorHAnsi" w:cstheme="majorHAnsi"/>
@@ -861,8 +894,17 @@
                     <w:rFonts w:asciiTheme="majorHAnsi" w:hAnsiTheme="majorHAnsi" w:cstheme="majorHAnsi"/>
                     <w:lang w:val="es-ES"/>
                   </w:rPr>
-                  <w:t>, Tester</w:t>
+                  <w:t xml:space="preserve">, </w:t>
                 </w:r>
+                <w:proofErr w:type="spellStart"/>
+                <w:r>
+                  <w:rPr>
+                    <w:rFonts w:asciiTheme="majorHAnsi" w:hAnsiTheme="majorHAnsi" w:cstheme="majorHAnsi"/>
+                    <w:lang w:val="es-ES"/>
+                  </w:rPr>
+                  <w:t>Tester</w:t>
+                </w:r>
+                <w:proofErr w:type="spellEnd"/>
                 <w:r>
                   <w:rPr>
                     <w:rFonts w:asciiTheme="majorHAnsi" w:hAnsiTheme="majorHAnsi" w:cstheme="majorHAnsi"/>
@@ -1142,8 +1184,17 @@
                     <w:rFonts w:asciiTheme="majorHAnsi" w:hAnsiTheme="majorHAnsi" w:cstheme="majorHAnsi"/>
                     <w:lang w:val="es-ES"/>
                   </w:rPr>
-                  <w:t>, Tester</w:t>
+                  <w:t xml:space="preserve">, </w:t>
                 </w:r>
+                <w:proofErr w:type="spellStart"/>
+                <w:r>
+                  <w:rPr>
+                    <w:rFonts w:asciiTheme="majorHAnsi" w:hAnsiTheme="majorHAnsi" w:cstheme="majorHAnsi"/>
+                    <w:lang w:val="es-ES"/>
+                  </w:rPr>
+                  <w:t>Tester</w:t>
+                </w:r>
+                <w:proofErr w:type="spellEnd"/>
                 <w:r>
                   <w:rPr>
                     <w:rFonts w:asciiTheme="majorHAnsi" w:hAnsiTheme="majorHAnsi" w:cstheme="majorHAnsi"/>
@@ -1284,12 +1335,14 @@
                   </w:rPr>
                   <w:t xml:space="preserve"> </w:t>
                 </w:r>
+                <w:proofErr w:type="spellStart"/>
                 <w:r>
                   <w:rPr>
                     <w:rFonts w:asciiTheme="majorHAnsi" w:hAnsiTheme="majorHAnsi" w:cstheme="majorHAnsi"/>
                   </w:rPr>
                   <w:t>jorgomde</w:t>
                 </w:r>
+                <w:proofErr w:type="spellEnd"/>
                 <w:r>
                   <w:rPr>
                     <w:rFonts w:asciiTheme="majorHAnsi" w:hAnsiTheme="majorHAnsi" w:cstheme="majorHAnsi"/>
@@ -1421,14 +1474,30 @@
                   <w:rPr>
                     <w:rFonts w:asciiTheme="majorHAnsi" w:hAnsiTheme="majorHAnsi" w:cstheme="majorHAnsi"/>
                   </w:rPr>
-                  <w:t xml:space="preserve"> Desarrollador</w:t>
+                  <w:t xml:space="preserve"> </w:t>
                 </w:r>
+                <w:proofErr w:type="spellStart"/>
                 <w:r>
                   <w:rPr>
                     <w:rFonts w:asciiTheme="majorHAnsi" w:hAnsiTheme="majorHAnsi" w:cstheme="majorHAnsi"/>
                   </w:rPr>
-                  <w:t>, Operador</w:t>
+                  <w:t>Desarrollador</w:t>
                 </w:r>
+                <w:proofErr w:type="spellEnd"/>
+                <w:r>
+                  <w:rPr>
+                    <w:rFonts w:asciiTheme="majorHAnsi" w:hAnsiTheme="majorHAnsi" w:cstheme="majorHAnsi"/>
+                  </w:rPr>
+                  <w:t xml:space="preserve">, </w:t>
+                </w:r>
+                <w:proofErr w:type="spellStart"/>
+                <w:r>
+                  <w:rPr>
+                    <w:rFonts w:asciiTheme="majorHAnsi" w:hAnsiTheme="majorHAnsi" w:cstheme="majorHAnsi"/>
+                  </w:rPr>
+                  <w:t>Operador</w:t>
+                </w:r>
+                <w:proofErr w:type="spellEnd"/>
                 <w:r>
                   <w:rPr>
                     <w:rFonts w:asciiTheme="majorHAnsi" w:hAnsiTheme="majorHAnsi" w:cstheme="majorHAnsi"/>
@@ -1576,12 +1645,14 @@
                   </w:rPr>
                   <w:t xml:space="preserve"> </w:t>
                 </w:r>
+                <w:proofErr w:type="spellStart"/>
                 <w:r>
                   <w:rPr>
                     <w:rFonts w:asciiTheme="majorHAnsi" w:hAnsiTheme="majorHAnsi" w:cstheme="majorHAnsi"/>
                   </w:rPr>
                   <w:t>frarosram</w:t>
                 </w:r>
+                <w:proofErr w:type="spellEnd"/>
                 <w:r>
                   <w:rPr>
                     <w:rFonts w:asciiTheme="majorHAnsi" w:hAnsiTheme="majorHAnsi" w:cstheme="majorHAnsi"/>
@@ -1691,7 +1762,35 @@
                   <w:rPr>
                     <w:rFonts w:asciiTheme="majorHAnsi" w:hAnsiTheme="majorHAnsi" w:cstheme="majorHAnsi"/>
                   </w:rPr>
-                  <w:t xml:space="preserve"> Desarrollador, Analista  </w:t>
+                  <w:t xml:space="preserve"> </w:t>
+                </w:r>
+                <w:proofErr w:type="spellStart"/>
+                <w:r>
+                  <w:rPr>
+                    <w:rFonts w:asciiTheme="majorHAnsi" w:hAnsiTheme="majorHAnsi" w:cstheme="majorHAnsi"/>
+                  </w:rPr>
+                  <w:t>Desarrollador</w:t>
+                </w:r>
+                <w:proofErr w:type="spellEnd"/>
+                <w:r>
+                  <w:rPr>
+                    <w:rFonts w:asciiTheme="majorHAnsi" w:hAnsiTheme="majorHAnsi" w:cstheme="majorHAnsi"/>
+                  </w:rPr>
+                  <w:t xml:space="preserve">, </w:t>
+                </w:r>
+                <w:proofErr w:type="spellStart"/>
+                <w:r>
+                  <w:rPr>
+                    <w:rFonts w:asciiTheme="majorHAnsi" w:hAnsiTheme="majorHAnsi" w:cstheme="majorHAnsi"/>
+                  </w:rPr>
+                  <w:t>Analista</w:t>
+                </w:r>
+                <w:proofErr w:type="spellEnd"/>
+                <w:r>
+                  <w:rPr>
+                    <w:rFonts w:asciiTheme="majorHAnsi" w:hAnsiTheme="majorHAnsi" w:cstheme="majorHAnsi"/>
+                  </w:rPr>
+                  <w:t xml:space="preserve">  </w:t>
                 </w:r>
               </w:sdtContent>
             </w:sdt>
@@ -1787,9 +1886,11 @@
                 <w:r>
                   <w:t>2</w:t>
                 </w:r>
+                <w:proofErr w:type="gramStart"/>
                 <w:r>
                   <w:t xml:space="preserve"> 2024</w:t>
                 </w:r>
+                <w:proofErr w:type="gramEnd"/>
                 <w:r>
                   <w:t xml:space="preserve"> </w:t>
                 </w:r>
@@ -10243,14 +10344,14 @@
     <w:charset w:val="00"/>
     <w:family w:val="swiss"/>
     <w:pitch w:val="variable"/>
-    <w:sig w:usb0="E4002EFF" w:usb1="C000247B" w:usb2="00000009" w:usb3="00000000" w:csb0="000001FF" w:csb1="00000000"/>
+    <w:sig w:usb0="E4002EFF" w:usb1="C200247B" w:usb2="00000009" w:usb3="00000000" w:csb0="000001FF" w:csb1="00000000"/>
   </w:font>
   <w:font w:name="Calibri Light">
     <w:panose1 w:val="020F0302020204030204"/>
     <w:charset w:val="00"/>
     <w:family w:val="swiss"/>
     <w:pitch w:val="variable"/>
-    <w:sig w:usb0="E4002EFF" w:usb1="C000247B" w:usb2="00000009" w:usb3="00000000" w:csb0="000001FF" w:csb1="00000000"/>
+    <w:sig w:usb0="E4002EFF" w:usb1="C200247B" w:usb2="00000009" w:usb3="00000000" w:csb0="000001FF" w:csb1="00000000"/>
   </w:font>
   <w:font w:name="Cambria Math">
     <w:panose1 w:val="02040503050406030204"/>
@@ -10303,6 +10404,7 @@
     <w:rsid w:val="00136A0D"/>
     <w:rsid w:val="0034785C"/>
     <w:rsid w:val="003F5C79"/>
+    <w:rsid w:val="00436FF4"/>
     <w:rsid w:val="006B2BEC"/>
     <w:rsid w:val="007441F7"/>
     <w:rsid w:val="007623E7"/>
@@ -10311,6 +10413,7 @@
     <w:rsid w:val="008F5B24"/>
     <w:rsid w:val="009710D5"/>
     <w:rsid w:val="00A63ACD"/>
+    <w:rsid w:val="00B03854"/>
     <w:rsid w:val="00BF382C"/>
     <w:rsid w:val="00E821AA"/>
     <w:rsid w:val="00E878CE"/>

</xml_diff>